<commit_message>
doing SRS documents but unfinish
</commit_message>
<xml_diff>
--- a/describeProblem.docx
+++ b/describeProblem.docx
@@ -10,7 +10,7 @@
         <w:softHyphen/>
       </w:r>
       <w:r>
-        <w:t xml:space="preserve">, a mobile app was born/manufactured, it helps you to manage your money, and schedule saving money for the future. It is LoveMoney. </w:t>
+        <w:t xml:space="preserve">, a mobile app was manufactured, it helps you to manage your money, and schedule saving money for the future. It is LoveMoney. </w:t>
       </w:r>
     </w:p>
     <w:p>
@@ -43,7 +43,13 @@
         <w:t>t</w:t>
       </w:r>
       <w:r>
-        <w:t xml:space="preserve"> this application will be extremely useful and important to everyone. You will enjoy using it. </w:t>
+        <w:t xml:space="preserve"> this application will be extremely useful and important to everyone. </w:t>
+      </w:r>
+      <w:r>
+        <w:t>I sure that y</w:t>
+      </w:r>
+      <w:r>
+        <w:t xml:space="preserve">ou will enjoy it. </w:t>
       </w:r>
     </w:p>
     <w:p/>

</xml_diff>